<commit_message>
Added button on dashboard cards, added organised sidebar so it is in flow, user walkthrough added
</commit_message>
<xml_diff>
--- a/triplan/Cold/email.docx
+++ b/triplan/Cold/email.docx
@@ -4,47 +4,43 @@
   <w:body>
     <w:p>
       <w:r>
-        <w:t>Hi [First Name],</w:t>
+        <w:t xml:space="preserve">Hi </w:t>
+      </w:r>
+      <w:fldSimple w:instr=" MERGEFIELD Name ">
+        <w:r>
+          <w:rPr>
+            <w:noProof/>
+          </w:rPr>
+          <w:t>«Name»</w:t>
+        </w:r>
+      </w:fldSimple>
+      <w:r>
+        <w:t>,</w:t>
       </w:r>
     </w:p>
     <w:p/>
     <w:p>
       <w:r>
-        <w:t xml:space="preserve">Running a travel agency often means hours building itineraries and even more hours handling client calls mid-trip. I built </w:t>
-      </w:r>
-      <w:proofErr w:type="spellStart"/>
-      <w:r>
-        <w:t>TripLan</w:t>
-      </w:r>
-      <w:proofErr w:type="spellEnd"/>
-      <w:r>
-        <w:t xml:space="preserve"> to solve that — a CRM designed for small agencies like [Agency Name].</w:t>
+        <w:t>Imagine sending your clients a modern, digital itinerary that not only looks professional but also updates dynamically - so they always know their next activity, have booking vouchers handy, and know exactly who to contact.</w:t>
       </w:r>
     </w:p>
     <w:p/>
     <w:p>
       <w:r>
-        <w:t xml:space="preserve">With </w:t>
-      </w:r>
-      <w:proofErr w:type="spellStart"/>
-      <w:r>
-        <w:t>TripLan</w:t>
-      </w:r>
-      <w:proofErr w:type="spellEnd"/>
-      <w:r>
-        <w:t xml:space="preserve"> you can:</w:t>
+        <w:t>With TriPlan, agencies are:</w:t>
       </w:r>
     </w:p>
+    <w:p/>
     <w:p>
       <w:pPr>
         <w:pStyle w:val="ListParagraph"/>
         <w:numPr>
           <w:ilvl w:val="0"/>
-          <w:numId w:val="1"/>
+          <w:numId w:val="2"/>
         </w:numPr>
       </w:pPr>
       <w:r>
-        <w:t>Build digital itineraries in minutes (maps + contact info included)</w:t>
+        <w:t>Cutting itinerary prep from hours to minutes</w:t>
       </w:r>
     </w:p>
     <w:p>
@@ -52,11 +48,11 @@
         <w:pStyle w:val="ListParagraph"/>
         <w:numPr>
           <w:ilvl w:val="0"/>
-          <w:numId w:val="1"/>
+          <w:numId w:val="2"/>
         </w:numPr>
       </w:pPr>
       <w:r>
-        <w:t>Attach PDFs to each activity — so clients can access tickets, guides, or vouchers anytime, anywhere</w:t>
+        <w:t>Reducing endless client calls during trips</w:t>
       </w:r>
     </w:p>
     <w:p>
@@ -64,76 +60,91 @@
         <w:pStyle w:val="ListParagraph"/>
         <w:numPr>
           <w:ilvl w:val="0"/>
-          <w:numId w:val="1"/>
+          <w:numId w:val="2"/>
         </w:numPr>
       </w:pPr>
       <w:r>
-        <w:t>Cut down on “where’s my ticket?” calls while giving trave</w:t>
-      </w:r>
-      <w:r>
-        <w:t>l</w:t>
-      </w:r>
-      <w:r>
-        <w:t>lers a tech-first experience that makes your agency stand out as modern &amp; high-end</w:t>
-      </w:r>
-    </w:p>
-    <w:p>
-      <w:pPr>
-        <w:pStyle w:val="ListParagraph"/>
-        <w:numPr>
-          <w:ilvl w:val="0"/>
-          <w:numId w:val="1"/>
-        </w:numPr>
-      </w:pPr>
-      <w:r>
-        <w:t xml:space="preserve">Track leads and even showcase your own agent webpage (coming soon </w:t>
-      </w:r>
-      <w:r>
-        <w:rPr>
-          <w:rFonts w:ascii="Apple Color Emoji" w:hAnsi="Apple Color Emoji" w:cs="Apple Color Emoji"/>
-        </w:rPr>
-        <w:t>🚀</w:t>
-      </w:r>
-      <w:r>
-        <w:t>)</w:t>
+        <w:t>Positioning themselves as tech-first, new-age travel partners clients love working with</w:t>
       </w:r>
     </w:p>
     <w:p/>
     <w:p>
       <w:r>
-        <w:t>We’re in free beta right now, shaped with feedback from agents in Gujarat.</w:t>
+        <w:t>Here's a quick look:</w:t>
       </w:r>
     </w:p>
-    <w:p/>
     <w:p>
       <w:r>
         <w:rPr>
-          <w:rFonts w:ascii="Apple Color Emoji" w:hAnsi="Apple Color Emoji" w:cs="Apple Color Emoji"/>
+          <mc:AlternateContent>
+            <mc:Choice Requires="w16se"/>
+            <mc:Fallback>
+              <w:rFonts w:ascii="Apple Color Emoji" w:eastAsia="Apple Color Emoji" w:hAnsi="Apple Color Emoji" w:cs="Apple Color Emoji"/>
+            </mc:Fallback>
+          </mc:AlternateContent>
         </w:rPr>
-        <w:t>👉</w:t>
-      </w:r>
-      <w:r>
-        <w:t xml:space="preserve"> Try it here: </w:t>
+        <mc:AlternateContent>
+          <mc:Choice Requires="w16se">
+            <w16se:symEx w16se:font="Apple Color Emoji" w16se:char="1F3A5"/>
+          </mc:Choice>
+          <mc:Fallback>
+            <w:t>🎥</w:t>
+          </mc:Fallback>
+        </mc:AlternateContent>
+      </w:r>
+      <w:r>
+        <w:t xml:space="preserve"> </w:t>
       </w:r>
       <w:hyperlink r:id="rId5" w:history="1">
         <w:r>
           <w:rPr>
             <w:rStyle w:val="Hyperlink"/>
           </w:rPr>
-          <w:t>https://triplan-lite.vercel.app/</w:t>
+          <w:t>Demo Video</w:t>
         </w:r>
       </w:hyperlink>
+    </w:p>
+    <w:p>
+      <w:r>
+        <w:rPr>
+          <mc:AlternateContent>
+            <mc:Choice Requires="w16se"/>
+            <mc:Fallback>
+              <w:rFonts w:ascii="Apple Color Emoji" w:eastAsia="Apple Color Emoji" w:hAnsi="Apple Color Emoji" w:cs="Apple Color Emoji"/>
+            </mc:Fallback>
+          </mc:AlternateContent>
+        </w:rPr>
+        <mc:AlternateContent>
+          <mc:Choice Requires="w16se">
+            <w16se:symEx w16se:font="Apple Color Emoji" w16se:char="1F4C4"/>
+          </mc:Choice>
+          <mc:Fallback>
+            <w:t>📄</w:t>
+          </mc:Fallback>
+        </mc:AlternateContent>
+      </w:r>
       <w:r>
         <w:t xml:space="preserve"> </w:t>
       </w:r>
-      <w:r>
-        <w:t>or reply “demo” and I’ll personally walk you through in 5 minutes.</w:t>
-      </w:r>
+      <w:hyperlink r:id="rId6" w:history="1">
+        <w:r>
+          <w:rPr>
+            <w:rStyle w:val="Hyperlink"/>
+          </w:rPr>
+          <w:t>Sample Digital Itinerary</w:t>
+        </w:r>
+      </w:hyperlink>
     </w:p>
     <w:p/>
     <w:p>
       <w:r>
-        <w:t>What’s the biggest workflow headache you’re facing today?</w:t>
+        <w:t>It's a small shift that makes a huge impression - clients see you as organized, modern, and easy to work with.</w:t>
+      </w:r>
+    </w:p>
+    <w:p/>
+    <w:p>
+      <w:r>
+        <w:t>Would you be open to a quick 10-minute chat to see how TriPlan could fit into your workflow?</w:t>
       </w:r>
     </w:p>
     <w:p/>
@@ -287,8 +298,100 @@
       </w:rPr>
     </w:lvl>
   </w:abstractNum>
+  <w:abstractNum w:abstractNumId="1" w15:restartNumberingAfterBreak="0">
+    <w:nsid w:val="713A0025"/>
+    <w:multiLevelType w:val="hybridMultilevel"/>
+    <w:tmpl w:val="E6422712"/>
+    <w:lvl w:ilvl="0" w:tplc="0809000F">
+      <w:start w:val="1"/>
+      <w:numFmt w:val="decimal"/>
+      <w:lvlText w:val="%1."/>
+      <w:lvlJc w:val="left"/>
+      <w:pPr>
+        <w:ind w:left="720" w:hanging="360"/>
+      </w:pPr>
+      <w:rPr>
+        <w:rFonts w:hint="default"/>
+      </w:rPr>
+    </w:lvl>
+    <w:lvl w:ilvl="1" w:tplc="08090019" w:tentative="1">
+      <w:start w:val="1"/>
+      <w:numFmt w:val="lowerLetter"/>
+      <w:lvlText w:val="%2."/>
+      <w:lvlJc w:val="left"/>
+      <w:pPr>
+        <w:ind w:left="1440" w:hanging="360"/>
+      </w:pPr>
+    </w:lvl>
+    <w:lvl w:ilvl="2" w:tplc="0809001B" w:tentative="1">
+      <w:start w:val="1"/>
+      <w:numFmt w:val="lowerRoman"/>
+      <w:lvlText w:val="%3."/>
+      <w:lvlJc w:val="right"/>
+      <w:pPr>
+        <w:ind w:left="2160" w:hanging="180"/>
+      </w:pPr>
+    </w:lvl>
+    <w:lvl w:ilvl="3" w:tplc="0809000F" w:tentative="1">
+      <w:start w:val="1"/>
+      <w:numFmt w:val="decimal"/>
+      <w:lvlText w:val="%4."/>
+      <w:lvlJc w:val="left"/>
+      <w:pPr>
+        <w:ind w:left="2880" w:hanging="360"/>
+      </w:pPr>
+    </w:lvl>
+    <w:lvl w:ilvl="4" w:tplc="08090019" w:tentative="1">
+      <w:start w:val="1"/>
+      <w:numFmt w:val="lowerLetter"/>
+      <w:lvlText w:val="%5."/>
+      <w:lvlJc w:val="left"/>
+      <w:pPr>
+        <w:ind w:left="3600" w:hanging="360"/>
+      </w:pPr>
+    </w:lvl>
+    <w:lvl w:ilvl="5" w:tplc="0809001B" w:tentative="1">
+      <w:start w:val="1"/>
+      <w:numFmt w:val="lowerRoman"/>
+      <w:lvlText w:val="%6."/>
+      <w:lvlJc w:val="right"/>
+      <w:pPr>
+        <w:ind w:left="4320" w:hanging="180"/>
+      </w:pPr>
+    </w:lvl>
+    <w:lvl w:ilvl="6" w:tplc="0809000F" w:tentative="1">
+      <w:start w:val="1"/>
+      <w:numFmt w:val="decimal"/>
+      <w:lvlText w:val="%7."/>
+      <w:lvlJc w:val="left"/>
+      <w:pPr>
+        <w:ind w:left="5040" w:hanging="360"/>
+      </w:pPr>
+    </w:lvl>
+    <w:lvl w:ilvl="7" w:tplc="08090019" w:tentative="1">
+      <w:start w:val="1"/>
+      <w:numFmt w:val="lowerLetter"/>
+      <w:lvlText w:val="%8."/>
+      <w:lvlJc w:val="left"/>
+      <w:pPr>
+        <w:ind w:left="5760" w:hanging="360"/>
+      </w:pPr>
+    </w:lvl>
+    <w:lvl w:ilvl="8" w:tplc="0809001B" w:tentative="1">
+      <w:start w:val="1"/>
+      <w:numFmt w:val="lowerRoman"/>
+      <w:lvlText w:val="%9."/>
+      <w:lvlJc w:val="right"/>
+      <w:pPr>
+        <w:ind w:left="6480" w:hanging="180"/>
+      </w:pPr>
+    </w:lvl>
+  </w:abstractNum>
   <w:num w:numId="1" w16cid:durableId="1442334788">
     <w:abstractNumId w:val="0"/>
+  </w:num>
+  <w:num w:numId="2" w16cid:durableId="1031492883">
+    <w:abstractNumId w:val="1"/>
   </w:num>
 </w:numbering>
 </file>

</xml_diff>